<commit_message>
Added stage class.  Extend it and override the setup method to add all your platforms and background Rewrote DisplayObject to have correct hitboxes Now doing bounding polygons instead of multiple hitboxes One remaining issue with scaling, pivot point, and position. When scaling, it scales around pivot point as it should, but doesn't adjust its position.  So if a 100x100 DisplayObject had position (0,0), then was scaled to .5 around 50,50, it would be drawn at position (25,25) but still have position (0,0) as its position in its body.  This is only a problem in PlatformManager, as it directly accesses position information, so either need to make position correct in DisplayObject, or redo PlatformManager to not do that, or grab a scaled position.
</commit_message>
<xml_diff>
--- a/asmelee/ASMelee/docs/Alpha Writeup.docx
+++ b/asmelee/ASMelee/docs/Alpha Writeup.docx
@@ -4,16 +4,8 @@
   <w:body>
     <w:p>
       <w:r>
-        <w:t>Alpha</w:t>
-      </w:r>
-      <w:r>
-        <w:t xml:space="preserve"> </w:t>
-      </w:r>
-      <w:proofErr w:type="spellStart"/>
-      <w:r>
-        <w:t>Writeup</w:t>
-      </w:r>
-      <w:proofErr w:type="spellEnd"/>
+        <w:t>Alpha Writeup</w:t>
+      </w:r>
     </w:p>
     <w:p>
       <w:r>
@@ -33,33 +25,20 @@
         <w:pStyle w:val="ListBullet"/>
       </w:pPr>
       <w:r>
-        <w:t xml:space="preserve">Evan </w:t>
-      </w:r>
-      <w:proofErr w:type="spellStart"/>
-      <w:r>
-        <w:t>Bruskin</w:t>
-      </w:r>
-      <w:proofErr w:type="spellEnd"/>
-    </w:p>
-    <w:p>
-      <w:pPr>
-        <w:pStyle w:val="ListBullet"/>
-      </w:pPr>
-      <w:r>
-        <w:t xml:space="preserve">Paul </w:t>
-      </w:r>
-      <w:proofErr w:type="spellStart"/>
-      <w:r>
-        <w:t>Wolfteich</w:t>
-      </w:r>
-      <w:proofErr w:type="spellEnd"/>
-    </w:p>
-    <w:p>
-      <w:r>
-        <w:t>Alpha</w:t>
-      </w:r>
-      <w:r>
-        <w:t xml:space="preserve"> Requirements:</w:t>
+        <w:t>Evan Bruskin</w:t>
+      </w:r>
+    </w:p>
+    <w:p>
+      <w:pPr>
+        <w:pStyle w:val="ListBullet"/>
+      </w:pPr>
+      <w:r>
+        <w:t>Paul Wolfteich</w:t>
+      </w:r>
+    </w:p>
+    <w:p>
+      <w:r>
+        <w:t>Alpha Requirements:</w:t>
       </w:r>
     </w:p>
     <w:p>
@@ -80,13 +59,8 @@
         <w:ind w:left="720"/>
       </w:pPr>
       <w:r>
-        <w:t xml:space="preserve">Peter and </w:t>
-      </w:r>
-      <w:proofErr w:type="spellStart"/>
-      <w:r>
-        <w:t>Stewie</w:t>
-      </w:r>
-      <w:proofErr w:type="spellEnd"/>
+        <w:t>Peter and Stewie</w:t>
+      </w:r>
     </w:p>
     <w:p>
       <w:pPr>
@@ -106,15 +80,7 @@
         <w:ind w:left="720"/>
       </w:pPr>
       <w:r>
-        <w:t xml:space="preserve">Sprites can be found in resources (storm trooper and </w:t>
-      </w:r>
-      <w:proofErr w:type="spellStart"/>
-      <w:r>
-        <w:t>brian</w:t>
-      </w:r>
-      <w:proofErr w:type="spellEnd"/>
-      <w:r>
-        <w:t xml:space="preserve"> griffin)</w:t>
+        <w:t>Sprites can be found in resources (storm trooper and brian griffin)</w:t>
       </w:r>
     </w:p>
     <w:p>
@@ -135,36 +101,17 @@
         <w:ind w:left="720"/>
       </w:pPr>
       <w:r>
-        <w:t xml:space="preserve">Ranged and special attacks added to both characters. You can use controller to control </w:t>
-      </w:r>
-      <w:proofErr w:type="spellStart"/>
-      <w:r>
-        <w:t>stewie</w:t>
-      </w:r>
-      <w:proofErr w:type="spellEnd"/>
-      <w:r>
-        <w:t>.</w:t>
-      </w:r>
-    </w:p>
-    <w:p>
-      <w:r>
-        <w:t>Alpha</w:t>
-      </w:r>
-      <w:r>
-        <w:t xml:space="preserve"> Controls:</w:t>
-      </w:r>
-    </w:p>
-    <w:p>
-      <w:r>
-        <w:t xml:space="preserve">NOTE: </w:t>
-      </w:r>
-      <w:proofErr w:type="spellStart"/>
-      <w:r>
-        <w:t>Stewie</w:t>
-      </w:r>
-      <w:proofErr w:type="spellEnd"/>
-      <w:r>
-        <w:t xml:space="preserve"> uses controller. Peter uses keyboard.</w:t>
+        <w:t>Ranged and special attacks added to both characters. You can use controller to control stewie.</w:t>
+      </w:r>
+    </w:p>
+    <w:p>
+      <w:r>
+        <w:t>Alpha Controls:</w:t>
+      </w:r>
+    </w:p>
+    <w:p>
+      <w:r>
+        <w:t>NOTE: Stewie uses controller. Peter uses keyboard.</w:t>
       </w:r>
     </w:p>
     <w:p>
@@ -194,10 +141,7 @@
         <w:pStyle w:val="ListBullet"/>
       </w:pPr>
       <w:r>
-        <w:t>A and S</w:t>
-      </w:r>
-      <w:r>
-        <w:t xml:space="preserve"> can be used to sprint around the map</w:t>
+        <w:t>A and S can be used to sprint around the map</w:t>
       </w:r>
     </w:p>
     <w:p>
@@ -290,137 +234,271 @@
           <w:u w:val="single"/>
         </w:rPr>
       </w:pPr>
-      <w:proofErr w:type="spellStart"/>
       <w:r>
         <w:rPr>
           <w:b/>
           <w:i/>
           <w:u w:val="single"/>
         </w:rPr>
-        <w:t>Stewie</w:t>
-      </w:r>
-      <w:proofErr w:type="spellEnd"/>
-      <w:r>
+        <w:t>Stewie Controls</w:t>
+      </w:r>
+    </w:p>
+    <w:p>
+      <w:r>
+        <w:t>Movement:</w:t>
+      </w:r>
+    </w:p>
+    <w:p>
+      <w:pPr>
+        <w:pStyle w:val="ListBullet"/>
+      </w:pPr>
+      <w:r>
+        <w:t>Joystick</w:t>
+      </w:r>
+    </w:p>
+    <w:p>
+      <w:pPr>
+        <w:pStyle w:val="ListBullet"/>
+        <w:numPr>
+          <w:ilvl w:val="0"/>
+          <w:numId w:val="0"/>
+        </w:numPr>
+      </w:pPr>
+      <w:r>
+        <w:t>Jumping:</w:t>
+      </w:r>
+    </w:p>
+    <w:p>
+      <w:pPr>
+        <w:pStyle w:val="ListBullet"/>
+      </w:pPr>
+      <w:r>
+        <w:t>Cross Button</w:t>
+      </w:r>
+    </w:p>
+    <w:p>
+      <w:r>
+        <w:lastRenderedPageBreak/>
+        <w:t>Melee Attack:</w:t>
+      </w:r>
+    </w:p>
+    <w:p>
+      <w:pPr>
+        <w:pStyle w:val="ListBullet"/>
+      </w:pPr>
+      <w:r>
+        <w:t>Circle Button</w:t>
+      </w:r>
+    </w:p>
+    <w:p>
+      <w:pPr>
+        <w:pStyle w:val="ListBullet"/>
+      </w:pPr>
+      <w:r>
+        <w:t>Will not have any effect unless another character is within proximity of your character</w:t>
+      </w:r>
+    </w:p>
+    <w:p>
+      <w:pPr>
+        <w:pStyle w:val="ListBullet"/>
+        <w:numPr>
+          <w:ilvl w:val="0"/>
+          <w:numId w:val="0"/>
+        </w:numPr>
+      </w:pPr>
+      <w:r>
+        <w:t>Range Attack</w:t>
+      </w:r>
+    </w:p>
+    <w:p>
+      <w:pPr>
+        <w:pStyle w:val="ListBullet"/>
+      </w:pPr>
+      <w:r>
+        <w:t>Square Button</w:t>
+      </w:r>
+    </w:p>
+    <w:p>
+      <w:pPr>
+        <w:pStyle w:val="ListBullet"/>
+        <w:numPr>
+          <w:ilvl w:val="0"/>
+          <w:numId w:val="0"/>
+        </w:numPr>
+        <w:ind w:left="360" w:hanging="360"/>
+      </w:pPr>
+      <w:r>
+        <w:t>Special Attack (Laser attack)</w:t>
+      </w:r>
+    </w:p>
+    <w:p>
+      <w:pPr>
+        <w:pStyle w:val="ListBullet"/>
+      </w:pPr>
+      <w:r>
+        <w:t>Triangle Button</w:t>
+      </w:r>
+    </w:p>
+    <w:p>
+      <w:pPr>
         <w:rPr>
           <w:b/>
-          <w:i/>
           <w:u w:val="single"/>
         </w:rPr>
-        <w:t xml:space="preserve"> Controls</w:t>
-      </w:r>
-    </w:p>
-    <w:p>
-      <w:r>
-        <w:t>Movement:</w:t>
-      </w:r>
-    </w:p>
-    <w:p>
-      <w:pPr>
-        <w:pStyle w:val="ListBullet"/>
-      </w:pPr>
-      <w:r>
-        <w:t>Joystick</w:t>
-      </w:r>
-    </w:p>
-    <w:p>
-      <w:pPr>
-        <w:pStyle w:val="ListBullet"/>
+      </w:pPr>
+      <w:r>
+        <w:rPr>
+          <w:b/>
+          <w:u w:val="single"/>
+        </w:rPr>
+        <w:t>Future Characters:</w:t>
+      </w:r>
+    </w:p>
+    <w:p>
+      <w:pPr>
+        <w:pStyle w:val="ListParagraph"/>
         <w:numPr>
           <w:ilvl w:val="0"/>
-          <w:numId w:val="0"/>
-        </w:numPr>
-      </w:pPr>
-      <w:r>
-        <w:t>Jumping:</w:t>
-      </w:r>
-    </w:p>
-    <w:p>
-      <w:pPr>
-        <w:pStyle w:val="ListBullet"/>
-      </w:pPr>
-      <w:r>
-        <w:t>Cross Button</w:t>
-      </w:r>
-    </w:p>
-    <w:p>
-      <w:r>
-        <w:lastRenderedPageBreak/>
-        <w:t>Melee Attack:</w:t>
-      </w:r>
-    </w:p>
-    <w:p>
-      <w:pPr>
-        <w:pStyle w:val="ListBullet"/>
-      </w:pPr>
-      <w:r>
-        <w:t>Circle Button</w:t>
-      </w:r>
-    </w:p>
-    <w:p>
-      <w:pPr>
-        <w:pStyle w:val="ListBullet"/>
-      </w:pPr>
-      <w:r>
-        <w:t>Will not have any effect unless another character is within proximity of your character</w:t>
-      </w:r>
-    </w:p>
-    <w:p>
-      <w:pPr>
-        <w:pStyle w:val="ListBullet"/>
+          <w:numId w:val="2"/>
+        </w:numPr>
+      </w:pPr>
+      <w:r>
+        <w:t>Goku</w:t>
+      </w:r>
+    </w:p>
+    <w:p>
+      <w:pPr>
+        <w:pStyle w:val="ListParagraph"/>
+        <w:numPr>
+          <w:ilvl w:val="1"/>
+          <w:numId w:val="2"/>
+        </w:numPr>
+      </w:pPr>
+      <w:r>
+        <w:t>Melee-Kick</w:t>
+      </w:r>
+    </w:p>
+    <w:p>
+      <w:pPr>
+        <w:pStyle w:val="ListParagraph"/>
+        <w:numPr>
+          <w:ilvl w:val="1"/>
+          <w:numId w:val="2"/>
+        </w:numPr>
+      </w:pPr>
+      <w:r>
+        <w:t>Ranged- Ki beam</w:t>
+      </w:r>
+    </w:p>
+    <w:p>
+      <w:pPr>
+        <w:pStyle w:val="ListParagraph"/>
+        <w:numPr>
+          <w:ilvl w:val="1"/>
+          <w:numId w:val="2"/>
+        </w:numPr>
+      </w:pPr>
+      <w:r>
+        <w:t>Special – Super Saiyan Aura</w:t>
+      </w:r>
+    </w:p>
+    <w:p>
+      <w:pPr>
+        <w:pStyle w:val="ListParagraph"/>
         <w:numPr>
           <w:ilvl w:val="0"/>
-          <w:numId w:val="0"/>
-        </w:numPr>
-      </w:pPr>
-      <w:r>
-        <w:t>Range Attack</w:t>
-      </w:r>
-    </w:p>
-    <w:p>
-      <w:pPr>
-        <w:pStyle w:val="ListBullet"/>
-      </w:pPr>
-      <w:r>
-        <w:t>Square Button</w:t>
-      </w:r>
-    </w:p>
-    <w:p>
-      <w:pPr>
-        <w:pStyle w:val="ListBullet"/>
+          <w:numId w:val="2"/>
+        </w:numPr>
+      </w:pPr>
+      <w:r>
+        <w:t>Storm Troopers</w:t>
+      </w:r>
+    </w:p>
+    <w:p>
+      <w:pPr>
+        <w:pStyle w:val="ListParagraph"/>
+        <w:numPr>
+          <w:ilvl w:val="1"/>
+          <w:numId w:val="2"/>
+        </w:numPr>
+      </w:pPr>
+      <w:r>
+        <w:t>Melee – ja</w:t>
+      </w:r>
+    </w:p>
+    <w:p>
+      <w:pPr>
+        <w:pStyle w:val="ListParagraph"/>
+        <w:numPr>
+          <w:ilvl w:val="1"/>
+          <w:numId w:val="2"/>
+        </w:numPr>
+      </w:pPr>
+      <w:r>
+        <w:t>Ranged – Shotgun</w:t>
+      </w:r>
+    </w:p>
+    <w:p>
+      <w:pPr>
+        <w:pStyle w:val="ListParagraph"/>
+        <w:numPr>
+          <w:ilvl w:val="1"/>
+          <w:numId w:val="2"/>
+        </w:numPr>
+      </w:pPr>
+      <w:r>
+        <w:t>Special – Grenade</w:t>
+      </w:r>
+    </w:p>
+    <w:p>
+      <w:pPr>
+        <w:pStyle w:val="ListParagraph"/>
         <w:numPr>
           <w:ilvl w:val="0"/>
-          <w:numId w:val="0"/>
-        </w:numPr>
-        <w:ind w:left="360" w:hanging="360"/>
-      </w:pPr>
-      <w:r>
-        <w:t>Special Attack (</w:t>
-      </w:r>
-      <w:r>
-        <w:t>Laser attack</w:t>
+          <w:numId w:val="2"/>
+        </w:numPr>
+      </w:pPr>
+      <w:r>
+        <w:t>Rodger (American Dad)</w:t>
+      </w:r>
+    </w:p>
+    <w:p>
+      <w:pPr>
+        <w:pStyle w:val="ListParagraph"/>
+        <w:numPr>
+          <w:ilvl w:val="1"/>
+          <w:numId w:val="2"/>
+        </w:numPr>
+      </w:pPr>
+      <w:r>
+        <w:t>Melee – Hit with plunger</w:t>
+      </w:r>
+    </w:p>
+    <w:p>
+      <w:pPr>
+        <w:pStyle w:val="ListParagraph"/>
+        <w:numPr>
+          <w:ilvl w:val="1"/>
+          <w:numId w:val="2"/>
+        </w:numPr>
+      </w:pPr>
+      <w:r>
+        <w:t>Ranged – Throws chicken</w:t>
+      </w:r>
+    </w:p>
+    <w:p>
+      <w:pPr>
+        <w:pStyle w:val="ListParagraph"/>
+        <w:numPr>
+          <w:ilvl w:val="1"/>
+          <w:numId w:val="2"/>
+        </w:numPr>
+      </w:pPr>
+      <w:r>
+        <w:t>Special – Space ship transports enemy to random location</w:t>
       </w:r>
       <w:bookmarkStart w:id="0" w:name="_GoBack"/>
       <w:bookmarkEnd w:id="0"/>
-      <w:r>
-        <w:t>)</w:t>
-      </w:r>
-    </w:p>
-    <w:p>
-      <w:pPr>
-        <w:pStyle w:val="ListBullet"/>
-      </w:pPr>
-      <w:r>
-        <w:t>Triangle Button</w:t>
-      </w:r>
-    </w:p>
-    <w:p>
-      <w:pPr>
-        <w:rPr>
-          <w:b/>
-          <w:i/>
-          <w:u w:val="single"/>
-        </w:rPr>
-      </w:pPr>
     </w:p>
     <w:sectPr>
       <w:pgSz w:w="12240" w:h="15840"/>
@@ -455,8 +533,97 @@
       </w:rPr>
     </w:lvl>
   </w:abstractNum>
+  <w:abstractNum w:abstractNumId="1">
+    <w:nsid w:val="2C2C445C"/>
+    <w:multiLevelType w:val="hybridMultilevel"/>
+    <w:tmpl w:val="8CF4E2C4"/>
+    <w:lvl w:ilvl="0" w:tplc="0409000F">
+      <w:start w:val="1"/>
+      <w:numFmt w:val="decimal"/>
+      <w:lvlText w:val="%1."/>
+      <w:lvlJc w:val="left"/>
+      <w:pPr>
+        <w:ind w:left="720" w:hanging="360"/>
+      </w:pPr>
+    </w:lvl>
+    <w:lvl w:ilvl="1" w:tplc="04090019">
+      <w:start w:val="1"/>
+      <w:numFmt w:val="lowerLetter"/>
+      <w:lvlText w:val="%2."/>
+      <w:lvlJc w:val="left"/>
+      <w:pPr>
+        <w:ind w:left="1440" w:hanging="360"/>
+      </w:pPr>
+    </w:lvl>
+    <w:lvl w:ilvl="2" w:tplc="0409001B" w:tentative="1">
+      <w:start w:val="1"/>
+      <w:numFmt w:val="lowerRoman"/>
+      <w:lvlText w:val="%3."/>
+      <w:lvlJc w:val="right"/>
+      <w:pPr>
+        <w:ind w:left="2160" w:hanging="180"/>
+      </w:pPr>
+    </w:lvl>
+    <w:lvl w:ilvl="3" w:tplc="0409000F" w:tentative="1">
+      <w:start w:val="1"/>
+      <w:numFmt w:val="decimal"/>
+      <w:lvlText w:val="%4."/>
+      <w:lvlJc w:val="left"/>
+      <w:pPr>
+        <w:ind w:left="2880" w:hanging="360"/>
+      </w:pPr>
+    </w:lvl>
+    <w:lvl w:ilvl="4" w:tplc="04090019" w:tentative="1">
+      <w:start w:val="1"/>
+      <w:numFmt w:val="lowerLetter"/>
+      <w:lvlText w:val="%5."/>
+      <w:lvlJc w:val="left"/>
+      <w:pPr>
+        <w:ind w:left="3600" w:hanging="360"/>
+      </w:pPr>
+    </w:lvl>
+    <w:lvl w:ilvl="5" w:tplc="0409001B" w:tentative="1">
+      <w:start w:val="1"/>
+      <w:numFmt w:val="lowerRoman"/>
+      <w:lvlText w:val="%6."/>
+      <w:lvlJc w:val="right"/>
+      <w:pPr>
+        <w:ind w:left="4320" w:hanging="180"/>
+      </w:pPr>
+    </w:lvl>
+    <w:lvl w:ilvl="6" w:tplc="0409000F" w:tentative="1">
+      <w:start w:val="1"/>
+      <w:numFmt w:val="decimal"/>
+      <w:lvlText w:val="%7."/>
+      <w:lvlJc w:val="left"/>
+      <w:pPr>
+        <w:ind w:left="5040" w:hanging="360"/>
+      </w:pPr>
+    </w:lvl>
+    <w:lvl w:ilvl="7" w:tplc="04090019" w:tentative="1">
+      <w:start w:val="1"/>
+      <w:numFmt w:val="lowerLetter"/>
+      <w:lvlText w:val="%8."/>
+      <w:lvlJc w:val="left"/>
+      <w:pPr>
+        <w:ind w:left="5760" w:hanging="360"/>
+      </w:pPr>
+    </w:lvl>
+    <w:lvl w:ilvl="8" w:tplc="0409001B" w:tentative="1">
+      <w:start w:val="1"/>
+      <w:numFmt w:val="lowerRoman"/>
+      <w:lvlText w:val="%9."/>
+      <w:lvlJc w:val="right"/>
+      <w:pPr>
+        <w:ind w:left="6480" w:hanging="180"/>
+      </w:pPr>
+    </w:lvl>
+  </w:abstractNum>
   <w:num w:numId="1">
     <w:abstractNumId w:val="0"/>
+  </w:num>
+  <w:num w:numId="2">
+    <w:abstractNumId w:val="1"/>
   </w:num>
 </w:numbering>
 </file>
@@ -661,6 +828,17 @@
       <w:contextualSpacing/>
     </w:pPr>
   </w:style>
+  <w:style w:type="paragraph" w:styleId="ListParagraph">
+    <w:name w:val="List Paragraph"/>
+    <w:basedOn w:val="Normal"/>
+    <w:uiPriority w:val="34"/>
+    <w:qFormat/>
+    <w:rsid w:val="00B1433E"/>
+    <w:pPr>
+      <w:ind w:left="720"/>
+      <w:contextualSpacing/>
+    </w:pPr>
+  </w:style>
 </w:styles>
 </file>
 
@@ -861,6 +1039,17 @@
       <w:numPr>
         <w:numId w:val="1"/>
       </w:numPr>
+      <w:contextualSpacing/>
+    </w:pPr>
+  </w:style>
+  <w:style w:type="paragraph" w:styleId="ListParagraph">
+    <w:name w:val="List Paragraph"/>
+    <w:basedOn w:val="Normal"/>
+    <w:uiPriority w:val="34"/>
+    <w:qFormat/>
+    <w:rsid w:val="00B1433E"/>
+    <w:pPr>
+      <w:ind w:left="720"/>
       <w:contextualSpacing/>
     </w:pPr>
   </w:style>

</xml_diff>